<commit_message>
increased dpi of all images (except one)
</commit_message>
<xml_diff>
--- a/ecology_and_evolution/paper.docx
+++ b/ecology_and_evolution/paper.docx
@@ -4159,7 +4159,7 @@
       <w:r>
         <w:drawing>
           <wp:inline>
-            <wp:extent cx="5334000" cy="2997117"/>
+            <wp:extent cx="5334000" cy="3000375"/>
             <wp:effectExtent b="0" l="0" r="0" t="0"/>
             <wp:docPr descr="Figure 2.1: Step 1 - Compute growth of trees based on census data. A map of the growth of a random sample of 500 trees from a 9 ha subsection of the Smithsonian Conservation Biology Institute (SCBI) forest plot." title="" id="1" name="Picture"/>
             <a:graphic>
@@ -4180,7 +4180,7 @@
                   <pic:spPr bwMode="auto">
                     <a:xfrm>
                       <a:off x="0" y="0"/>
-                      <a:ext cx="5334000" cy="2997117"/>
+                      <a:ext cx="5334000" cy="3000375"/>
                     </a:xfrm>
                     <a:prstGeom prst="rect">
                       <a:avLst/>
@@ -7282,7 +7282,7 @@
       <w:r>
         <w:drawing>
           <wp:inline>
-            <wp:extent cx="5334000" cy="2997117"/>
+            <wp:extent cx="5334000" cy="3000375"/>
             <wp:effectExtent b="0" l="0" r="0" t="0"/>
             <wp:docPr descr="Figure 2.2: Step 2 - Add spatial information. A buffer region and spatial cross-validation blocks 1 through 4. The location of each tree is marked with its fold number where the folds are delineated with solid lines. The color of each digit indicates whether the tree is part of the buffer region (thus will only be considered as a competitor tree) or is part of the interior of the study region (thus is a focal tree whose growth is of modeled interest)." title="" id="1" name="Picture"/>
             <a:graphic>
@@ -7303,7 +7303,7 @@
                   <pic:spPr bwMode="auto">
                     <a:xfrm>
                       <a:off x="0" y="0"/>
-                      <a:ext cx="5334000" cy="2997117"/>
+                      <a:ext cx="5334000" cy="3000375"/>
                     </a:xfrm>
                     <a:prstGeom prst="rect">
                       <a:avLst/>
@@ -8341,7 +8341,7 @@
       <w:r>
         <w:drawing>
           <wp:inline>
-            <wp:extent cx="5334000" cy="3335921"/>
+            <wp:extent cx="5334000" cy="3333750"/>
             <wp:effectExtent b="0" l="0" r="0" t="0"/>
             <wp:docPr descr="Figure 2.3: Step 3 - Identify all focal and corresponding competitor trees. The dashed circle extends 7.5m away from the focal tree 4 while all 20 competitor trees are within this circle." title="" id="1" name="Picture"/>
             <a:graphic>
@@ -8362,7 +8362,7 @@
                   <pic:spPr bwMode="auto">
                     <a:xfrm>
                       <a:off x="0" y="0"/>
-                      <a:ext cx="5334000" cy="3335921"/>
+                      <a:ext cx="5334000" cy="3333750"/>
                     </a:xfrm>
                     <a:prstGeom prst="rect">
                       <a:avLst/>
@@ -9820,7 +9820,7 @@
       <w:r>
         <w:drawing>
           <wp:inline>
-            <wp:extent cx="5334000" cy="4000500"/>
+            <wp:extent cx="5334000" cy="4000499"/>
             <wp:effectExtent b="0" l="0" r="0" t="0"/>
             <wp:docPr descr="Figure 2.4: Step 4 - Fit model. Posterior distributions of all parameters. For compactness we include only three species." title="" id="1" name="Picture"/>
             <a:graphic>
@@ -9841,7 +9841,7 @@
                   <pic:spPr bwMode="auto">
                     <a:xfrm>
                       <a:off x="0" y="0"/>
-                      <a:ext cx="5334000" cy="4000500"/>
+                      <a:ext cx="5334000" cy="4000499"/>
                     </a:xfrm>
                     <a:prstGeom prst="rect">
                       <a:avLst/>
@@ -10515,7 +10515,7 @@
       <w:r>
         <w:drawing>
           <wp:inline>
-            <wp:extent cx="5334000" cy="2997117"/>
+            <wp:extent cx="5334000" cy="3000375"/>
             <wp:effectExtent b="0" l="0" r="0" t="0"/>
             <wp:docPr descr="Figure 2.5: Schematic of spatial cross-validation. Using the k = 1 fold (bottom-left) as the test set, k = 2 through 4 as the training set, along with a fold buffer extending outwards from the test set to maintain spatial independence between it and the training set." title="" id="1" name="Picture"/>
             <a:graphic>
@@ -10536,7 +10536,7 @@
                   <pic:spPr bwMode="auto">
                     <a:xfrm>
                       <a:off x="0" y="0"/>
-                      <a:ext cx="5334000" cy="2997117"/>
+                      <a:ext cx="5334000" cy="3000375"/>
                     </a:xfrm>
                     <a:prstGeom prst="rect">
                       <a:avLst/>
@@ -15789,7 +15789,7 @@
       <w:r>
         <w:drawing>
           <wp:inline>
-            <wp:extent cx="5334000" cy="2997117"/>
+            <wp:extent cx="5334000" cy="3000375"/>
             <wp:effectExtent b="0" l="0" r="0" t="0"/>
             <wp:docPr descr="Figure 6.1: Cross-validated RMSE estimates for 5 competitive distances." title="" id="1" name="Picture"/>
             <a:graphic>
@@ -15810,7 +15810,7 @@
                   <pic:spPr bwMode="auto">
                     <a:xfrm>
                       <a:off x="0" y="0"/>
-                      <a:ext cx="5334000" cy="2997117"/>
+                      <a:ext cx="5334000" cy="3000375"/>
                     </a:xfrm>
                     <a:prstGeom prst="rect">
                       <a:avLst/>
@@ -23253,7 +23253,7 @@
       <w:r>
         <w:drawing>
           <wp:inline>
-            <wp:extent cx="5334000" cy="2997117"/>
+            <wp:extent cx="5334000" cy="2760948"/>
             <wp:effectExtent b="0" l="0" r="0" t="0"/>
             <wp:docPr descr="Figure 8.1: Posterior distributions of all competition parameters." title="" id="1" name="Picture"/>
             <a:graphic>
@@ -23274,7 +23274,7 @@
                   <pic:spPr bwMode="auto">
                     <a:xfrm>
                       <a:off x="0" y="0"/>
-                      <a:ext cx="5334000" cy="2997117"/>
+                      <a:ext cx="5334000" cy="2760948"/>
                     </a:xfrm>
                     <a:prstGeom prst="rect">
                       <a:avLst/>

</xml_diff>

<commit_message>
increased dpi of final image
</commit_message>
<xml_diff>
--- a/ecology_and_evolution/paper.docx
+++ b/ecology_and_evolution/paper.docx
@@ -10921,14 +10921,14 @@
       <w:r>
         <w:drawing>
           <wp:inline>
-            <wp:extent cx="5334000" cy="3000375"/>
+            <wp:extent cx="3810000" cy="2540000"/>
             <wp:effectExtent b="0" l="0" r="0" t="0"/>
             <wp:docPr descr="Figure 3.1: Comparison of root mean squared error of models for standard, permuted, and spatially cross-validated error estimates. The dotted lines show observed RMSE while the histograms show the null distribution of RMSE for 49 permutations under the null hypothesis of no competitor species identity effects. The colors indicate whether spatial cross-validation was used or not." title="" id="1" name="Picture"/>
             <a:graphic>
               <a:graphicData uri="http://schemas.openxmlformats.org/drawingml/2006/picture">
                 <pic:pic>
                   <pic:nvPicPr>
-                    <pic:cNvPr descr="simulation_results/2021-03-03_scbi_49_shuffles.pdf" id="0" name="Picture"/>
+                    <pic:cNvPr descr="simulation_results/2021-03-03_scbi_49_shuffles.tiff" id="0" name="Picture"/>
                     <pic:cNvPicPr>
                       <a:picLocks noChangeArrowheads="1" noChangeAspect="1"/>
                     </pic:cNvPicPr>
@@ -10942,7 +10942,7 @@
                   <pic:spPr bwMode="auto">
                     <a:xfrm>
                       <a:off x="0" y="0"/>
-                      <a:ext cx="5334000" cy="3000375"/>
+                      <a:ext cx="3810000" cy="2540000"/>
                     </a:xfrm>
                     <a:prstGeom prst="rect">
                       <a:avLst/>

</xml_diff>